<commit_message>
added all of the tables to the tables folder for nilu
</commit_message>
<xml_diff>
--- a/Documents/Soccer/Documentation/Database_Submission_4-30-17.docx
+++ b/Documents/Soccer/Documentation/Database_Submission_4-30-17.docx
@@ -37131,7 +37131,7 @@
                 <w:sz w:val="24"/>
                 <w:szCs w:val="24"/>
               </w:rPr>
-              <w:t>In progress</w:t>
+              <w:t>Complete</w:t>
             </w:r>
           </w:p>
         </w:tc>
@@ -37299,8 +37299,6 @@
               </w:rPr>
               <w:t>Complete</w:t>
             </w:r>
-            <w:bookmarkStart w:id="4" w:name="_GoBack"/>
-            <w:bookmarkEnd w:id="4"/>
           </w:p>
         </w:tc>
       </w:tr>
@@ -37528,23 +37526,13 @@
                 <w:szCs w:val="24"/>
               </w:rPr>
             </w:pPr>
-            <w:proofErr w:type="spellStart"/>
-            <w:r>
-              <w:rPr>
-                <w:rFonts w:ascii="Cambria" w:eastAsia="Cambria" w:hAnsi="Cambria" w:cs="Cambria"/>
-                <w:sz w:val="24"/>
-                <w:szCs w:val="24"/>
-              </w:rPr>
-              <w:t>Nilufar</w:t>
-            </w:r>
-            <w:proofErr w:type="spellEnd"/>
-            <w:r>
-              <w:rPr>
-                <w:rFonts w:ascii="Cambria" w:eastAsia="Cambria" w:hAnsi="Cambria" w:cs="Cambria"/>
-                <w:sz w:val="24"/>
-                <w:szCs w:val="24"/>
-              </w:rPr>
-              <w:t>, Abigail</w:t>
+            <w:r>
+              <w:rPr>
+                <w:rFonts w:ascii="Cambria" w:eastAsia="Cambria" w:hAnsi="Cambria" w:cs="Cambria"/>
+                <w:sz w:val="24"/>
+                <w:szCs w:val="24"/>
+              </w:rPr>
+              <w:t>Abigail</w:t>
             </w:r>
           </w:p>
         </w:tc>
@@ -37566,7 +37554,7 @@
                 <w:sz w:val="24"/>
                 <w:szCs w:val="24"/>
               </w:rPr>
-              <w:t>In progress</w:t>
+              <w:t>Complete</w:t>
             </w:r>
           </w:p>
         </w:tc>
@@ -37608,23 +37596,13 @@
                 <w:szCs w:val="24"/>
               </w:rPr>
             </w:pPr>
-            <w:proofErr w:type="spellStart"/>
-            <w:r>
-              <w:rPr>
-                <w:rFonts w:ascii="Cambria" w:eastAsia="Cambria" w:hAnsi="Cambria" w:cs="Cambria"/>
-                <w:sz w:val="24"/>
-                <w:szCs w:val="24"/>
-              </w:rPr>
-              <w:t>Nilufar</w:t>
-            </w:r>
-            <w:proofErr w:type="spellEnd"/>
-            <w:r>
-              <w:rPr>
-                <w:rFonts w:ascii="Cambria" w:eastAsia="Cambria" w:hAnsi="Cambria" w:cs="Cambria"/>
-                <w:sz w:val="24"/>
-                <w:szCs w:val="24"/>
-              </w:rPr>
-              <w:t>, Abigail</w:t>
+            <w:r>
+              <w:rPr>
+                <w:rFonts w:ascii="Cambria" w:eastAsia="Cambria" w:hAnsi="Cambria" w:cs="Cambria"/>
+                <w:sz w:val="24"/>
+                <w:szCs w:val="24"/>
+              </w:rPr>
+              <w:t>Abigail</w:t>
             </w:r>
           </w:p>
         </w:tc>
@@ -37646,8 +37624,10 @@
                 <w:sz w:val="24"/>
                 <w:szCs w:val="24"/>
               </w:rPr>
-              <w:t>In progress</w:t>
-            </w:r>
+              <w:t>Complete</w:t>
+            </w:r>
+            <w:bookmarkStart w:id="4" w:name="_GoBack"/>
+            <w:bookmarkEnd w:id="4"/>
           </w:p>
         </w:tc>
       </w:tr>
@@ -42916,7 +42896,7 @@
 </file>
 
 <file path=customXml/itemProps2.xml><?xml version="1.0" encoding="utf-8"?>
-<ds:datastoreItem xmlns:ds="http://schemas.openxmlformats.org/officeDocument/2006/customXml" ds:itemID="{AD6B24D1-DC1C-2B45-9455-6632619FDA26}">
+<ds:datastoreItem xmlns:ds="http://schemas.openxmlformats.org/officeDocument/2006/customXml" ds:itemID="{9A06FACD-A352-A345-AD6B-428E9CFB3870}">
   <ds:schemaRefs>
     <ds:schemaRef ds:uri="http://schemas.openxmlformats.org/officeDocument/2006/bibliography"/>
   </ds:schemaRefs>

</xml_diff>